<commit_message>
Group18 Contract word and PDF file
</commit_message>
<xml_diff>
--- a/Group_18_Contract.docx
+++ b/Group_18_Contract.docx
@@ -263,21 +263,7 @@
           <w:sz w:val="28"/>
           <w:szCs w:val="28"/>
         </w:rPr>
-        <w:t xml:space="preserve">2. In the event that a group member is less than five minutes late, s/he may quietly join the group without disrupting it to ask what s/he missed. It is optional for the group members to fill in the </w:t>
-      </w:r>
-      <w:r>
-        <w:rPr>
-          <w:sz w:val="28"/>
-          <w:szCs w:val="28"/>
-        </w:rPr>
-        <w:t>late comer</w:t>
-      </w:r>
-      <w:r>
-        <w:rPr>
-          <w:sz w:val="28"/>
-          <w:szCs w:val="28"/>
-        </w:rPr>
-        <w:t>.</w:t>
+        <w:t>2. In the event that a group member is less than five minutes late, s/he may quietly join the group without disrupting it to ask what s/he missed. It is optional for the group members to fill in the late comer.</w:t>
       </w:r>
     </w:p>
     <w:p>
@@ -447,7 +433,21 @@
           <w:sz w:val="28"/>
           <w:szCs w:val="28"/>
         </w:rPr>
-        <w:t xml:space="preserve">6. Each member agrees to familiarize him- or her- self with and abide by UCI’s rules for Academic Honesty (available in the Schedule of Classes). </w:t>
+        <w:t>6. Each member agrees to familiarize him- or her- self with and abide by U</w:t>
+      </w:r>
+      <w:r>
+        <w:rPr>
+          <w:sz w:val="28"/>
+          <w:szCs w:val="28"/>
+        </w:rPr>
+        <w:t>NCC</w:t>
+      </w:r>
+      <w:r>
+        <w:rPr>
+          <w:sz w:val="28"/>
+          <w:szCs w:val="28"/>
+        </w:rPr>
+        <w:t xml:space="preserve">’s rules for Academic Honesty (available in the Schedule of Classes). </w:t>
       </w:r>
     </w:p>
     <w:p>
@@ -565,21 +565,7 @@
           <w:sz w:val="28"/>
           <w:szCs w:val="28"/>
         </w:rPr>
-        <w:t xml:space="preserve">9. In the event that a group member or members are dominating the group, it’s the </w:t>
-      </w:r>
-      <w:r>
-        <w:rPr>
-          <w:sz w:val="28"/>
-          <w:szCs w:val="28"/>
-        </w:rPr>
-        <w:t>timekeeper’s</w:t>
-      </w:r>
-      <w:r>
-        <w:rPr>
-          <w:sz w:val="28"/>
-          <w:szCs w:val="28"/>
-        </w:rPr>
-        <w:t xml:space="preserve"> job to politely interrupt them (this is when you can interrupt) and ask that someone else speak. </w:t>
+        <w:t xml:space="preserve">9. In the event that a group member or members are dominating the group, it’s the timekeeper’s job to politely interrupt them (this is when you can interrupt) and ask that someone else speak. </w:t>
       </w:r>
     </w:p>
     <w:p>

</xml_diff>